<commit_message>
4th Commit of the Project
</commit_message>
<xml_diff>
--- a/Talara Refinery Natural Gas.docx
+++ b/Talara Refinery Natural Gas.docx
@@ -43,6 +43,12 @@
           <w:rFonts w:ascii="Aldine 401" w:hAnsi="Aldine 401"/>
         </w:rPr>
         <w:t xml:space="preserve"> I think my natural gas project will be outstanding.</w:t>
+      </w:r>
+      <w:r>
+        <w:rPr>
+          <w:rFonts w:ascii="Aldine 401" w:hAnsi="Aldine 401"/>
+        </w:rPr>
+        <w:t xml:space="preserve"> I am preparing my PowerPoint presentation as well, so I can show my colleagues what this is all about.</w:t>
       </w:r>
     </w:p>
     <w:sectPr>

</xml_diff>

<commit_message>
7th Commit of the Project
</commit_message>
<xml_diff>
--- a/Talara Refinery Natural Gas.docx
+++ b/Talara Refinery Natural Gas.docx
@@ -1,6 +1,6 @@
 
 <file path=word/document.xml><?xml version="1.0" encoding="utf-8"?>
-<w:document xmlns:wpc="http://schemas.microsoft.com/office/word/2010/wordprocessingCanvas" xmlns:cx="http://schemas.microsoft.com/office/drawing/2014/chartex" xmlns:cx1="http://schemas.microsoft.com/office/drawing/2015/9/8/chartex" xmlns:cx2="http://schemas.microsoft.com/office/drawing/2015/10/21/chartex" xmlns:cx3="http://schemas.microsoft.com/office/drawing/2016/5/9/chartex" xmlns:cx4="http://schemas.microsoft.com/office/drawing/2016/5/10/chartex" xmlns:cx5="http://schemas.microsoft.com/office/drawing/2016/5/11/chartex" xmlns:cx6="http://schemas.microsoft.com/office/drawing/2016/5/12/chartex" xmlns:cx7="http://schemas.microsoft.com/office/drawing/2016/5/13/chartex" xmlns:cx8="http://schemas.microsoft.com/office/drawing/2016/5/14/chartex" xmlns:mc="http://schemas.openxmlformats.org/markup-compatibility/2006" xmlns:aink="http://schemas.microsoft.com/office/drawing/2016/ink" xmlns:am3d="http://schemas.microsoft.com/office/drawing/2017/model3d" xmlns:o="urn:schemas-microsoft-com:office:office" xmlns:oel="http://schemas.microsoft.com/office/2019/extlst" xmlns:r="http://schemas.openxmlformats.org/officeDocument/2006/relationships" xmlns:m="http://schemas.openxmlformats.org/officeDocument/2006/math" xmlns:v="urn:schemas-microsoft-com:vml" xmlns:wp14="http://schemas.microsoft.com/office/word/2010/wordprocessingDrawing" xmlns:wp="http://schemas.openxmlformats.org/drawingml/2006/wordprocessingDrawing" xmlns:w10="urn:schemas-microsoft-com:office:word" xmlns:w="http://schemas.openxmlformats.org/wordprocessingml/2006/main" xmlns:w14="http://schemas.microsoft.com/office/word/2010/wordml" xmlns:w15="http://schemas.microsoft.com/office/word/2012/wordml" xmlns:w16cex="http://schemas.microsoft.com/office/word/2018/wordml/cex" xmlns:w16cid="http://schemas.microsoft.com/office/word/2016/wordml/cid" xmlns:w16="http://schemas.microsoft.com/office/word/2018/wordml" xmlns:w16du="http://schemas.microsoft.com/office/word/2023/wordml/word16du" xmlns:w16sdtdh="http://schemas.microsoft.com/office/word/2020/wordml/sdtdatahash" xmlns:w16se="http://schemas.microsoft.com/office/word/2015/wordml/symex" xmlns:wpg="http://schemas.microsoft.com/office/word/2010/wordprocessingGroup" xmlns:wpi="http://schemas.microsoft.com/office/word/2010/wordprocessingInk" xmlns:wne="http://schemas.microsoft.com/office/word/2006/wordml" xmlns:wps="http://schemas.microsoft.com/office/word/2010/wordprocessingShape" mc:Ignorable="w14 w15 w16se w16cid w16 w16cex w16sdtdh w16du wp14">
+<w:document xmlns:wpc="http://schemas.microsoft.com/office/word/2010/wordprocessingCanvas" xmlns:cx="http://schemas.microsoft.com/office/drawing/2014/chartex" xmlns:cx1="http://schemas.microsoft.com/office/drawing/2015/9/8/chartex" xmlns:cx2="http://schemas.microsoft.com/office/drawing/2015/10/21/chartex" xmlns:cx3="http://schemas.microsoft.com/office/drawing/2016/5/9/chartex" xmlns:cx4="http://schemas.microsoft.com/office/drawing/2016/5/10/chartex" xmlns:cx5="http://schemas.microsoft.com/office/drawing/2016/5/11/chartex" xmlns:cx6="http://schemas.microsoft.com/office/drawing/2016/5/12/chartex" xmlns:cx7="http://schemas.microsoft.com/office/drawing/2016/5/13/chartex" xmlns:cx8="http://schemas.microsoft.com/office/drawing/2016/5/14/chartex" xmlns:mc="http://schemas.openxmlformats.org/markup-compatibility/2006" xmlns:aink="http://schemas.microsoft.com/office/drawing/2016/ink" xmlns:am3d="http://schemas.microsoft.com/office/drawing/2017/model3d" xmlns:o="urn:schemas-microsoft-com:office:office" xmlns:oel="http://schemas.microsoft.com/office/2019/extlst" xmlns:r="http://schemas.openxmlformats.org/officeDocument/2006/relationships" xmlns:m="http://schemas.openxmlformats.org/officeDocument/2006/math" xmlns:v="urn:schemas-microsoft-com:vml" xmlns:wp14="http://schemas.microsoft.com/office/word/2010/wordprocessingDrawing" xmlns:wp="http://schemas.openxmlformats.org/drawingml/2006/wordprocessingDrawing" xmlns:w10="urn:schemas-microsoft-com:office:word" xmlns:w="http://schemas.openxmlformats.org/wordprocessingml/2006/main" xmlns:w14="http://schemas.microsoft.com/office/word/2010/wordml" xmlns:w15="http://schemas.microsoft.com/office/word/2012/wordml" xmlns:w16cex="http://schemas.microsoft.com/office/word/2018/wordml/cex" xmlns:w16cid="http://schemas.microsoft.com/office/word/2016/wordml/cid" xmlns:w16="http://schemas.microsoft.com/office/word/2018/wordml" xmlns:w16sdtdh="http://schemas.microsoft.com/office/word/2020/wordml/sdtdatahash" xmlns:w16se="http://schemas.microsoft.com/office/word/2015/wordml/symex" xmlns:wpg="http://schemas.microsoft.com/office/word/2010/wordprocessingGroup" xmlns:wpi="http://schemas.microsoft.com/office/word/2010/wordprocessingInk" xmlns:wne="http://schemas.microsoft.com/office/word/2006/wordml" xmlns:wps="http://schemas.microsoft.com/office/word/2010/wordprocessingShape" mc:Ignorable="w14 w15 w16se w16cid w16 w16cex w16sdtdh wp14">
   <w:body>
     <w:p>
       <w:pPr>
@@ -42,13 +42,135 @@
         <w:rPr>
           <w:rFonts w:ascii="Aldine 401" w:hAnsi="Aldine 401"/>
         </w:rPr>
-        <w:t xml:space="preserve"> I think my natural gas project will be outstanding.</w:t>
-      </w:r>
-      <w:r>
-        <w:rPr>
-          <w:rFonts w:ascii="Aldine 401" w:hAnsi="Aldine 401"/>
-        </w:rPr>
-        <w:t xml:space="preserve"> I am preparing my PowerPoint presentation as well, so I can show my colleagues what this is all about.</w:t>
+        <w:t xml:space="preserve"> </w:t>
+      </w:r>
+      <w:r>
+        <w:rPr>
+          <w:rFonts w:ascii="Aldine 401" w:hAnsi="Aldine 401"/>
+        </w:rPr>
+        <w:t>The f</w:t>
+      </w:r>
+      <w:r>
+        <w:rPr>
+          <w:rFonts w:ascii="Aldine 401" w:hAnsi="Aldine 401"/>
+        </w:rPr>
+        <w:t>ollowing data is important for the project:</w:t>
+      </w:r>
+    </w:p>
+    <w:p>
+      <w:pPr>
+        <w:pStyle w:val="Prrafodelista"/>
+        <w:numPr>
+          <w:ilvl w:val="0"/>
+          <w:numId w:val="1"/>
+        </w:numPr>
+        <w:ind w:left="284" w:hanging="284"/>
+        <w:jc w:val="both"/>
+        <w:rPr>
+          <w:rFonts w:ascii="Aldine 401" w:hAnsi="Aldine 401"/>
+        </w:rPr>
+      </w:pPr>
+      <w:r>
+        <w:rPr>
+          <w:rFonts w:ascii="Aldine 401" w:hAnsi="Aldine 401"/>
+        </w:rPr>
+        <w:t xml:space="preserve">Very high-pressure </w:t>
+      </w:r>
+      <w:r>
+        <w:rPr>
+          <w:rFonts w:ascii="Aldine 401" w:hAnsi="Aldine 401"/>
+        </w:rPr>
+        <w:t>demand of Talara Refinery at normal operation: 598,300 kg/h or 598.3 Ton/h.</w:t>
+      </w:r>
+    </w:p>
+    <w:p>
+      <w:pPr>
+        <w:pStyle w:val="Prrafodelista"/>
+        <w:numPr>
+          <w:ilvl w:val="0"/>
+          <w:numId w:val="1"/>
+        </w:numPr>
+        <w:ind w:left="284" w:hanging="284"/>
+        <w:jc w:val="both"/>
+        <w:rPr>
+          <w:rFonts w:ascii="Aldine 401" w:hAnsi="Aldine 401"/>
+        </w:rPr>
+      </w:pPr>
+      <w:r>
+        <w:rPr>
+          <w:rFonts w:ascii="Aldine 401" w:hAnsi="Aldine 401"/>
+        </w:rPr>
+        <w:t>High</w:t>
+      </w:r>
+      <w:r>
+        <w:rPr>
+          <w:rFonts w:ascii="Aldine 401" w:hAnsi="Aldine 401"/>
+        </w:rPr>
+        <w:t>-pressure steam demand of Talara Refinery a</w:t>
+      </w:r>
+      <w:r>
+        <w:rPr>
+          <w:rFonts w:ascii="Aldine 401" w:hAnsi="Aldine 401"/>
+        </w:rPr>
+        <w:t>t</w:t>
+      </w:r>
+      <w:r>
+        <w:rPr>
+          <w:rFonts w:ascii="Aldine 401" w:hAnsi="Aldine 401"/>
+        </w:rPr>
+        <w:t xml:space="preserve"> normal operation: 90,000 kg/h or 90 Ton/h.</w:t>
+      </w:r>
+    </w:p>
+    <w:p>
+      <w:pPr>
+        <w:pStyle w:val="Prrafodelista"/>
+        <w:numPr>
+          <w:ilvl w:val="0"/>
+          <w:numId w:val="1"/>
+        </w:numPr>
+        <w:ind w:left="284" w:hanging="284"/>
+        <w:jc w:val="both"/>
+        <w:rPr>
+          <w:rFonts w:ascii="Aldine 401" w:hAnsi="Aldine 401"/>
+        </w:rPr>
+      </w:pPr>
+      <w:r>
+        <w:rPr>
+          <w:rFonts w:ascii="Aldine 401" w:hAnsi="Aldine 401"/>
+        </w:rPr>
+        <w:t xml:space="preserve">Medium-pressure steam demand of Talara Refinery </w:t>
+      </w:r>
+      <w:r>
+        <w:rPr>
+          <w:rFonts w:ascii="Aldine 401" w:hAnsi="Aldine 401"/>
+        </w:rPr>
+        <w:t>at normal operation: 284,400 kg/h or 284.4 Ton/h.</w:t>
+      </w:r>
+    </w:p>
+    <w:p>
+      <w:pPr>
+        <w:pStyle w:val="Prrafodelista"/>
+        <w:numPr>
+          <w:ilvl w:val="0"/>
+          <w:numId w:val="1"/>
+        </w:numPr>
+        <w:ind w:left="284" w:hanging="284"/>
+        <w:jc w:val="both"/>
+        <w:rPr>
+          <w:rFonts w:ascii="Aldine 401" w:hAnsi="Aldine 401"/>
+        </w:rPr>
+      </w:pPr>
+      <w:r>
+        <w:rPr>
+          <w:rFonts w:ascii="Aldine 401" w:hAnsi="Aldine 401"/>
+        </w:rPr>
+        <w:t xml:space="preserve">Production of </w:t>
+      </w:r>
+      <w:r>
+        <w:rPr>
+          <w:rFonts w:ascii="Aldine 401" w:hAnsi="Aldine 401"/>
+        </w:rPr>
+        <w:t>electric power at normal operation: 100 MW.</w:t>
       </w:r>
     </w:p>
     <w:sectPr>
@@ -61,8 +183,102 @@
 </w:document>
 </file>
 
+<file path=word/numbering.xml><?xml version="1.0" encoding="utf-8"?>
+<w:numbering xmlns:wpc="http://schemas.microsoft.com/office/word/2010/wordprocessingCanvas" xmlns:cx="http://schemas.microsoft.com/office/drawing/2014/chartex" xmlns:cx1="http://schemas.microsoft.com/office/drawing/2015/9/8/chartex" xmlns:cx2="http://schemas.microsoft.com/office/drawing/2015/10/21/chartex" xmlns:cx3="http://schemas.microsoft.com/office/drawing/2016/5/9/chartex" xmlns:cx4="http://schemas.microsoft.com/office/drawing/2016/5/10/chartex" xmlns:cx5="http://schemas.microsoft.com/office/drawing/2016/5/11/chartex" xmlns:cx6="http://schemas.microsoft.com/office/drawing/2016/5/12/chartex" xmlns:cx7="http://schemas.microsoft.com/office/drawing/2016/5/13/chartex" xmlns:cx8="http://schemas.microsoft.com/office/drawing/2016/5/14/chartex" xmlns:mc="http://schemas.openxmlformats.org/markup-compatibility/2006" xmlns:aink="http://schemas.microsoft.com/office/drawing/2016/ink" xmlns:am3d="http://schemas.microsoft.com/office/drawing/2017/model3d" xmlns:o="urn:schemas-microsoft-com:office:office" xmlns:oel="http://schemas.microsoft.com/office/2019/extlst" xmlns:r="http://schemas.openxmlformats.org/officeDocument/2006/relationships" xmlns:m="http://schemas.openxmlformats.org/officeDocument/2006/math" xmlns:v="urn:schemas-microsoft-com:vml" xmlns:wp14="http://schemas.microsoft.com/office/word/2010/wordprocessingDrawing" xmlns:wp="http://schemas.openxmlformats.org/drawingml/2006/wordprocessingDrawing" xmlns:w10="urn:schemas-microsoft-com:office:word" xmlns:w="http://schemas.openxmlformats.org/wordprocessingml/2006/main" xmlns:w14="http://schemas.microsoft.com/office/word/2010/wordml" xmlns:w15="http://schemas.microsoft.com/office/word/2012/wordml" xmlns:w16cex="http://schemas.microsoft.com/office/word/2018/wordml/cex" xmlns:w16cid="http://schemas.microsoft.com/office/word/2016/wordml/cid" xmlns:w16="http://schemas.microsoft.com/office/word/2018/wordml" xmlns:w16sdtdh="http://schemas.microsoft.com/office/word/2020/wordml/sdtdatahash" xmlns:w16se="http://schemas.microsoft.com/office/word/2015/wordml/symex" xmlns:wpg="http://schemas.microsoft.com/office/word/2010/wordprocessingGroup" xmlns:wpi="http://schemas.microsoft.com/office/word/2010/wordprocessingInk" xmlns:wne="http://schemas.microsoft.com/office/word/2006/wordml" xmlns:wps="http://schemas.microsoft.com/office/word/2010/wordprocessingShape" mc:Ignorable="w14 w15 w16se w16cid w16 w16cex w16sdtdh wp14">
+  <w:abstractNum w:abstractNumId="0" w15:restartNumberingAfterBreak="0">
+    <w:nsid w:val="7A6D0CF4"/>
+    <w:multiLevelType w:val="hybridMultilevel"/>
+    <w:tmpl w:val="4906C28A"/>
+    <w:lvl w:ilvl="0" w:tplc="280A000F">
+      <w:start w:val="1"/>
+      <w:numFmt w:val="decimal"/>
+      <w:lvlText w:val="%1."/>
+      <w:lvlJc w:val="left"/>
+      <w:pPr>
+        <w:ind w:left="720" w:hanging="360"/>
+      </w:pPr>
+    </w:lvl>
+    <w:lvl w:ilvl="1" w:tplc="280A0019" w:tentative="1">
+      <w:start w:val="1"/>
+      <w:numFmt w:val="lowerLetter"/>
+      <w:lvlText w:val="%2."/>
+      <w:lvlJc w:val="left"/>
+      <w:pPr>
+        <w:ind w:left="1440" w:hanging="360"/>
+      </w:pPr>
+    </w:lvl>
+    <w:lvl w:ilvl="2" w:tplc="280A001B" w:tentative="1">
+      <w:start w:val="1"/>
+      <w:numFmt w:val="lowerRoman"/>
+      <w:lvlText w:val="%3."/>
+      <w:lvlJc w:val="right"/>
+      <w:pPr>
+        <w:ind w:left="2160" w:hanging="180"/>
+      </w:pPr>
+    </w:lvl>
+    <w:lvl w:ilvl="3" w:tplc="280A000F" w:tentative="1">
+      <w:start w:val="1"/>
+      <w:numFmt w:val="decimal"/>
+      <w:lvlText w:val="%4."/>
+      <w:lvlJc w:val="left"/>
+      <w:pPr>
+        <w:ind w:left="2880" w:hanging="360"/>
+      </w:pPr>
+    </w:lvl>
+    <w:lvl w:ilvl="4" w:tplc="280A0019" w:tentative="1">
+      <w:start w:val="1"/>
+      <w:numFmt w:val="lowerLetter"/>
+      <w:lvlText w:val="%5."/>
+      <w:lvlJc w:val="left"/>
+      <w:pPr>
+        <w:ind w:left="3600" w:hanging="360"/>
+      </w:pPr>
+    </w:lvl>
+    <w:lvl w:ilvl="5" w:tplc="280A001B" w:tentative="1">
+      <w:start w:val="1"/>
+      <w:numFmt w:val="lowerRoman"/>
+      <w:lvlText w:val="%6."/>
+      <w:lvlJc w:val="right"/>
+      <w:pPr>
+        <w:ind w:left="4320" w:hanging="180"/>
+      </w:pPr>
+    </w:lvl>
+    <w:lvl w:ilvl="6" w:tplc="280A000F" w:tentative="1">
+      <w:start w:val="1"/>
+      <w:numFmt w:val="decimal"/>
+      <w:lvlText w:val="%7."/>
+      <w:lvlJc w:val="left"/>
+      <w:pPr>
+        <w:ind w:left="5040" w:hanging="360"/>
+      </w:pPr>
+    </w:lvl>
+    <w:lvl w:ilvl="7" w:tplc="280A0019" w:tentative="1">
+      <w:start w:val="1"/>
+      <w:numFmt w:val="lowerLetter"/>
+      <w:lvlText w:val="%8."/>
+      <w:lvlJc w:val="left"/>
+      <w:pPr>
+        <w:ind w:left="5760" w:hanging="360"/>
+      </w:pPr>
+    </w:lvl>
+    <w:lvl w:ilvl="8" w:tplc="280A001B" w:tentative="1">
+      <w:start w:val="1"/>
+      <w:numFmt w:val="lowerRoman"/>
+      <w:lvlText w:val="%9."/>
+      <w:lvlJc w:val="right"/>
+      <w:pPr>
+        <w:ind w:left="6480" w:hanging="180"/>
+      </w:pPr>
+    </w:lvl>
+  </w:abstractNum>
+  <w:num w:numId="1" w16cid:durableId="1697805419">
+    <w:abstractNumId w:val="0"/>
+  </w:num>
+</w:numbering>
+</file>
+
 <file path=word/styles.xml><?xml version="1.0" encoding="utf-8"?>
-<w:styles xmlns:mc="http://schemas.openxmlformats.org/markup-compatibility/2006" xmlns:r="http://schemas.openxmlformats.org/officeDocument/2006/relationships" xmlns:w="http://schemas.openxmlformats.org/wordprocessingml/2006/main" xmlns:w14="http://schemas.microsoft.com/office/word/2010/wordml" xmlns:w15="http://schemas.microsoft.com/office/word/2012/wordml" xmlns:w16cex="http://schemas.microsoft.com/office/word/2018/wordml/cex" xmlns:w16cid="http://schemas.microsoft.com/office/word/2016/wordml/cid" xmlns:w16="http://schemas.microsoft.com/office/word/2018/wordml" xmlns:w16du="http://schemas.microsoft.com/office/word/2023/wordml/word16du" xmlns:w16sdtdh="http://schemas.microsoft.com/office/word/2020/wordml/sdtdatahash" xmlns:w16se="http://schemas.microsoft.com/office/word/2015/wordml/symex" mc:Ignorable="w14 w15 w16se w16cid w16 w16cex w16sdtdh w16du">
+<w:styles xmlns:mc="http://schemas.openxmlformats.org/markup-compatibility/2006" xmlns:r="http://schemas.openxmlformats.org/officeDocument/2006/relationships" xmlns:w="http://schemas.openxmlformats.org/wordprocessingml/2006/main" xmlns:w14="http://schemas.microsoft.com/office/word/2010/wordml" xmlns:w15="http://schemas.microsoft.com/office/word/2012/wordml" xmlns:w16cex="http://schemas.microsoft.com/office/word/2018/wordml/cex" xmlns:w16cid="http://schemas.microsoft.com/office/word/2016/wordml/cid" xmlns:w16="http://schemas.microsoft.com/office/word/2018/wordml" xmlns:w16sdtdh="http://schemas.microsoft.com/office/word/2020/wordml/sdtdatahash" xmlns:w16se="http://schemas.microsoft.com/office/word/2015/wordml/symex" mc:Ignorable="w14 w15 w16se w16cid w16 w16cex w16sdtdh">
   <w:docDefaults>
     <w:rPrDefault>
       <w:rPr>
@@ -460,11 +676,11 @@
     <w:name w:val="Normal"/>
     <w:qFormat/>
   </w:style>
-  <w:style w:type="paragraph" w:styleId="Heading1">
+  <w:style w:type="paragraph" w:styleId="Ttulo1">
     <w:name w:val="heading 1"/>
     <w:basedOn w:val="Normal"/>
     <w:next w:val="Normal"/>
-    <w:link w:val="Heading1Char"/>
+    <w:link w:val="Ttulo1Car"/>
     <w:uiPriority w:val="9"/>
     <w:qFormat/>
     <w:rsid w:val="006D417D"/>
@@ -481,11 +697,11 @@
       <w:szCs w:val="40"/>
     </w:rPr>
   </w:style>
-  <w:style w:type="paragraph" w:styleId="Heading2">
+  <w:style w:type="paragraph" w:styleId="Ttulo2">
     <w:name w:val="heading 2"/>
     <w:basedOn w:val="Normal"/>
     <w:next w:val="Normal"/>
-    <w:link w:val="Heading2Char"/>
+    <w:link w:val="Ttulo2Car"/>
     <w:uiPriority w:val="9"/>
     <w:semiHidden/>
     <w:unhideWhenUsed/>
@@ -504,11 +720,11 @@
       <w:szCs w:val="32"/>
     </w:rPr>
   </w:style>
-  <w:style w:type="paragraph" w:styleId="Heading3">
+  <w:style w:type="paragraph" w:styleId="Ttulo3">
     <w:name w:val="heading 3"/>
     <w:basedOn w:val="Normal"/>
     <w:next w:val="Normal"/>
-    <w:link w:val="Heading3Char"/>
+    <w:link w:val="Ttulo3Car"/>
     <w:uiPriority w:val="9"/>
     <w:semiHidden/>
     <w:unhideWhenUsed/>
@@ -527,11 +743,11 @@
       <w:szCs w:val="28"/>
     </w:rPr>
   </w:style>
-  <w:style w:type="paragraph" w:styleId="Heading4">
+  <w:style w:type="paragraph" w:styleId="Ttulo4">
     <w:name w:val="heading 4"/>
     <w:basedOn w:val="Normal"/>
     <w:next w:val="Normal"/>
-    <w:link w:val="Heading4Char"/>
+    <w:link w:val="Ttulo4Car"/>
     <w:uiPriority w:val="9"/>
     <w:semiHidden/>
     <w:unhideWhenUsed/>
@@ -550,11 +766,11 @@
       <w:color w:val="2E74B5" w:themeColor="accent1" w:themeShade="BF"/>
     </w:rPr>
   </w:style>
-  <w:style w:type="paragraph" w:styleId="Heading5">
+  <w:style w:type="paragraph" w:styleId="Ttulo5">
     <w:name w:val="heading 5"/>
     <w:basedOn w:val="Normal"/>
     <w:next w:val="Normal"/>
-    <w:link w:val="Heading5Char"/>
+    <w:link w:val="Ttulo5Car"/>
     <w:uiPriority w:val="9"/>
     <w:semiHidden/>
     <w:unhideWhenUsed/>
@@ -571,11 +787,11 @@
       <w:color w:val="2E74B5" w:themeColor="accent1" w:themeShade="BF"/>
     </w:rPr>
   </w:style>
-  <w:style w:type="paragraph" w:styleId="Heading6">
+  <w:style w:type="paragraph" w:styleId="Ttulo6">
     <w:name w:val="heading 6"/>
     <w:basedOn w:val="Normal"/>
     <w:next w:val="Normal"/>
-    <w:link w:val="Heading6Char"/>
+    <w:link w:val="Ttulo6Car"/>
     <w:uiPriority w:val="9"/>
     <w:semiHidden/>
     <w:unhideWhenUsed/>
@@ -594,11 +810,11 @@
       <w:color w:val="595959" w:themeColor="text1" w:themeTint="A6"/>
     </w:rPr>
   </w:style>
-  <w:style w:type="paragraph" w:styleId="Heading7">
+  <w:style w:type="paragraph" w:styleId="Ttulo7">
     <w:name w:val="heading 7"/>
     <w:basedOn w:val="Normal"/>
     <w:next w:val="Normal"/>
-    <w:link w:val="Heading7Char"/>
+    <w:link w:val="Ttulo7Car"/>
     <w:uiPriority w:val="9"/>
     <w:semiHidden/>
     <w:unhideWhenUsed/>
@@ -615,11 +831,11 @@
       <w:color w:val="595959" w:themeColor="text1" w:themeTint="A6"/>
     </w:rPr>
   </w:style>
-  <w:style w:type="paragraph" w:styleId="Heading8">
+  <w:style w:type="paragraph" w:styleId="Ttulo8">
     <w:name w:val="heading 8"/>
     <w:basedOn w:val="Normal"/>
     <w:next w:val="Normal"/>
-    <w:link w:val="Heading8Char"/>
+    <w:link w:val="Ttulo8Car"/>
     <w:uiPriority w:val="9"/>
     <w:semiHidden/>
     <w:unhideWhenUsed/>
@@ -638,11 +854,11 @@
       <w:color w:val="272727" w:themeColor="text1" w:themeTint="D8"/>
     </w:rPr>
   </w:style>
-  <w:style w:type="paragraph" w:styleId="Heading9">
+  <w:style w:type="paragraph" w:styleId="Ttulo9">
     <w:name w:val="heading 9"/>
     <w:basedOn w:val="Normal"/>
     <w:next w:val="Normal"/>
-    <w:link w:val="Heading9Char"/>
+    <w:link w:val="Ttulo9Car"/>
     <w:uiPriority w:val="9"/>
     <w:semiHidden/>
     <w:unhideWhenUsed/>
@@ -659,13 +875,13 @@
       <w:color w:val="272727" w:themeColor="text1" w:themeTint="D8"/>
     </w:rPr>
   </w:style>
-  <w:style w:type="character" w:default="1" w:styleId="DefaultParagraphFont">
+  <w:style w:type="character" w:default="1" w:styleId="Fuentedeprrafopredeter">
     <w:name w:val="Default Paragraph Font"/>
     <w:uiPriority w:val="1"/>
     <w:semiHidden/>
     <w:unhideWhenUsed/>
   </w:style>
-  <w:style w:type="table" w:default="1" w:styleId="TableNormal">
+  <w:style w:type="table" w:default="1" w:styleId="Tablanormal">
     <w:name w:val="Normal Table"/>
     <w:uiPriority w:val="99"/>
     <w:semiHidden/>
@@ -680,16 +896,16 @@
       </w:tblCellMar>
     </w:tblPr>
   </w:style>
-  <w:style w:type="numbering" w:default="1" w:styleId="NoList">
+  <w:style w:type="numbering" w:default="1" w:styleId="Sinlista">
     <w:name w:val="No List"/>
     <w:uiPriority w:val="99"/>
     <w:semiHidden/>
     <w:unhideWhenUsed/>
   </w:style>
-  <w:style w:type="character" w:customStyle="1" w:styleId="Heading1Char">
-    <w:name w:val="Heading 1 Char"/>
-    <w:basedOn w:val="DefaultParagraphFont"/>
-    <w:link w:val="Heading1"/>
+  <w:style w:type="character" w:customStyle="1" w:styleId="Ttulo1Car">
+    <w:name w:val="Título 1 Car"/>
+    <w:basedOn w:val="Fuentedeprrafopredeter"/>
+    <w:link w:val="Ttulo1"/>
     <w:uiPriority w:val="9"/>
     <w:rsid w:val="006D417D"/>
     <w:rPr>
@@ -699,10 +915,10 @@
       <w:szCs w:val="40"/>
     </w:rPr>
   </w:style>
-  <w:style w:type="character" w:customStyle="1" w:styleId="Heading2Char">
-    <w:name w:val="Heading 2 Char"/>
-    <w:basedOn w:val="DefaultParagraphFont"/>
-    <w:link w:val="Heading2"/>
+  <w:style w:type="character" w:customStyle="1" w:styleId="Ttulo2Car">
+    <w:name w:val="Título 2 Car"/>
+    <w:basedOn w:val="Fuentedeprrafopredeter"/>
+    <w:link w:val="Ttulo2"/>
     <w:uiPriority w:val="9"/>
     <w:semiHidden/>
     <w:rsid w:val="006D417D"/>
@@ -713,10 +929,10 @@
       <w:szCs w:val="32"/>
     </w:rPr>
   </w:style>
-  <w:style w:type="character" w:customStyle="1" w:styleId="Heading3Char">
-    <w:name w:val="Heading 3 Char"/>
-    <w:basedOn w:val="DefaultParagraphFont"/>
-    <w:link w:val="Heading3"/>
+  <w:style w:type="character" w:customStyle="1" w:styleId="Ttulo3Car">
+    <w:name w:val="Título 3 Car"/>
+    <w:basedOn w:val="Fuentedeprrafopredeter"/>
+    <w:link w:val="Ttulo3"/>
     <w:uiPriority w:val="9"/>
     <w:semiHidden/>
     <w:rsid w:val="006D417D"/>
@@ -727,10 +943,10 @@
       <w:szCs w:val="28"/>
     </w:rPr>
   </w:style>
-  <w:style w:type="character" w:customStyle="1" w:styleId="Heading4Char">
-    <w:name w:val="Heading 4 Char"/>
-    <w:basedOn w:val="DefaultParagraphFont"/>
-    <w:link w:val="Heading4"/>
+  <w:style w:type="character" w:customStyle="1" w:styleId="Ttulo4Car">
+    <w:name w:val="Título 4 Car"/>
+    <w:basedOn w:val="Fuentedeprrafopredeter"/>
+    <w:link w:val="Ttulo4"/>
     <w:uiPriority w:val="9"/>
     <w:semiHidden/>
     <w:rsid w:val="006D417D"/>
@@ -741,10 +957,10 @@
       <w:color w:val="2E74B5" w:themeColor="accent1" w:themeShade="BF"/>
     </w:rPr>
   </w:style>
-  <w:style w:type="character" w:customStyle="1" w:styleId="Heading5Char">
-    <w:name w:val="Heading 5 Char"/>
-    <w:basedOn w:val="DefaultParagraphFont"/>
-    <w:link w:val="Heading5"/>
+  <w:style w:type="character" w:customStyle="1" w:styleId="Ttulo5Car">
+    <w:name w:val="Título 5 Car"/>
+    <w:basedOn w:val="Fuentedeprrafopredeter"/>
+    <w:link w:val="Ttulo5"/>
     <w:uiPriority w:val="9"/>
     <w:semiHidden/>
     <w:rsid w:val="006D417D"/>
@@ -753,10 +969,10 @@
       <w:color w:val="2E74B5" w:themeColor="accent1" w:themeShade="BF"/>
     </w:rPr>
   </w:style>
-  <w:style w:type="character" w:customStyle="1" w:styleId="Heading6Char">
-    <w:name w:val="Heading 6 Char"/>
-    <w:basedOn w:val="DefaultParagraphFont"/>
-    <w:link w:val="Heading6"/>
+  <w:style w:type="character" w:customStyle="1" w:styleId="Ttulo6Car">
+    <w:name w:val="Título 6 Car"/>
+    <w:basedOn w:val="Fuentedeprrafopredeter"/>
+    <w:link w:val="Ttulo6"/>
     <w:uiPriority w:val="9"/>
     <w:semiHidden/>
     <w:rsid w:val="006D417D"/>
@@ -767,10 +983,10 @@
       <w:color w:val="595959" w:themeColor="text1" w:themeTint="A6"/>
     </w:rPr>
   </w:style>
-  <w:style w:type="character" w:customStyle="1" w:styleId="Heading7Char">
-    <w:name w:val="Heading 7 Char"/>
-    <w:basedOn w:val="DefaultParagraphFont"/>
-    <w:link w:val="Heading7"/>
+  <w:style w:type="character" w:customStyle="1" w:styleId="Ttulo7Car">
+    <w:name w:val="Título 7 Car"/>
+    <w:basedOn w:val="Fuentedeprrafopredeter"/>
+    <w:link w:val="Ttulo7"/>
     <w:uiPriority w:val="9"/>
     <w:semiHidden/>
     <w:rsid w:val="006D417D"/>
@@ -779,10 +995,10 @@
       <w:color w:val="595959" w:themeColor="text1" w:themeTint="A6"/>
     </w:rPr>
   </w:style>
-  <w:style w:type="character" w:customStyle="1" w:styleId="Heading8Char">
-    <w:name w:val="Heading 8 Char"/>
-    <w:basedOn w:val="DefaultParagraphFont"/>
-    <w:link w:val="Heading8"/>
+  <w:style w:type="character" w:customStyle="1" w:styleId="Ttulo8Car">
+    <w:name w:val="Título 8 Car"/>
+    <w:basedOn w:val="Fuentedeprrafopredeter"/>
+    <w:link w:val="Ttulo8"/>
     <w:uiPriority w:val="9"/>
     <w:semiHidden/>
     <w:rsid w:val="006D417D"/>
@@ -793,10 +1009,10 @@
       <w:color w:val="272727" w:themeColor="text1" w:themeTint="D8"/>
     </w:rPr>
   </w:style>
-  <w:style w:type="character" w:customStyle="1" w:styleId="Heading9Char">
-    <w:name w:val="Heading 9 Char"/>
-    <w:basedOn w:val="DefaultParagraphFont"/>
-    <w:link w:val="Heading9"/>
+  <w:style w:type="character" w:customStyle="1" w:styleId="Ttulo9Car">
+    <w:name w:val="Título 9 Car"/>
+    <w:basedOn w:val="Fuentedeprrafopredeter"/>
+    <w:link w:val="Ttulo9"/>
     <w:uiPriority w:val="9"/>
     <w:semiHidden/>
     <w:rsid w:val="006D417D"/>
@@ -805,11 +1021,11 @@
       <w:color w:val="272727" w:themeColor="text1" w:themeTint="D8"/>
     </w:rPr>
   </w:style>
-  <w:style w:type="paragraph" w:styleId="Title">
+  <w:style w:type="paragraph" w:styleId="Ttulo">
     <w:name w:val="Title"/>
     <w:basedOn w:val="Normal"/>
     <w:next w:val="Normal"/>
-    <w:link w:val="TitleChar"/>
+    <w:link w:val="TtuloCar"/>
     <w:uiPriority w:val="10"/>
     <w:qFormat/>
     <w:rsid w:val="006D417D"/>
@@ -825,10 +1041,10 @@
       <w:szCs w:val="56"/>
     </w:rPr>
   </w:style>
-  <w:style w:type="character" w:customStyle="1" w:styleId="TitleChar">
-    <w:name w:val="Title Char"/>
-    <w:basedOn w:val="DefaultParagraphFont"/>
-    <w:link w:val="Title"/>
+  <w:style w:type="character" w:customStyle="1" w:styleId="TtuloCar">
+    <w:name w:val="Título Car"/>
+    <w:basedOn w:val="Fuentedeprrafopredeter"/>
+    <w:link w:val="Ttulo"/>
     <w:uiPriority w:val="10"/>
     <w:rsid w:val="006D417D"/>
     <w:rPr>
@@ -839,11 +1055,11 @@
       <w:szCs w:val="56"/>
     </w:rPr>
   </w:style>
-  <w:style w:type="paragraph" w:styleId="Subtitle">
+  <w:style w:type="paragraph" w:styleId="Subttulo">
     <w:name w:val="Subtitle"/>
     <w:basedOn w:val="Normal"/>
     <w:next w:val="Normal"/>
-    <w:link w:val="SubtitleChar"/>
+    <w:link w:val="SubttuloCar"/>
     <w:uiPriority w:val="11"/>
     <w:qFormat/>
     <w:rsid w:val="006D417D"/>
@@ -860,10 +1076,10 @@
       <w:szCs w:val="28"/>
     </w:rPr>
   </w:style>
-  <w:style w:type="character" w:customStyle="1" w:styleId="SubtitleChar">
-    <w:name w:val="Subtitle Char"/>
-    <w:basedOn w:val="DefaultParagraphFont"/>
-    <w:link w:val="Subtitle"/>
+  <w:style w:type="character" w:customStyle="1" w:styleId="SubttuloCar">
+    <w:name w:val="Subtítulo Car"/>
+    <w:basedOn w:val="Fuentedeprrafopredeter"/>
+    <w:link w:val="Subttulo"/>
     <w:uiPriority w:val="11"/>
     <w:rsid w:val="006D417D"/>
     <w:rPr>
@@ -874,11 +1090,11 @@
       <w:szCs w:val="28"/>
     </w:rPr>
   </w:style>
-  <w:style w:type="paragraph" w:styleId="Quote">
+  <w:style w:type="paragraph" w:styleId="Cita">
     <w:name w:val="Quote"/>
     <w:basedOn w:val="Normal"/>
     <w:next w:val="Normal"/>
-    <w:link w:val="QuoteChar"/>
+    <w:link w:val="CitaCar"/>
     <w:uiPriority w:val="29"/>
     <w:qFormat/>
     <w:rsid w:val="006D417D"/>
@@ -892,10 +1108,10 @@
       <w:color w:val="404040" w:themeColor="text1" w:themeTint="BF"/>
     </w:rPr>
   </w:style>
-  <w:style w:type="character" w:customStyle="1" w:styleId="QuoteChar">
-    <w:name w:val="Quote Char"/>
-    <w:basedOn w:val="DefaultParagraphFont"/>
-    <w:link w:val="Quote"/>
+  <w:style w:type="character" w:customStyle="1" w:styleId="CitaCar">
+    <w:name w:val="Cita Car"/>
+    <w:basedOn w:val="Fuentedeprrafopredeter"/>
+    <w:link w:val="Cita"/>
     <w:uiPriority w:val="29"/>
     <w:rsid w:val="006D417D"/>
     <w:rPr>
@@ -904,7 +1120,7 @@
       <w:color w:val="404040" w:themeColor="text1" w:themeTint="BF"/>
     </w:rPr>
   </w:style>
-  <w:style w:type="paragraph" w:styleId="ListParagraph">
+  <w:style w:type="paragraph" w:styleId="Prrafodelista">
     <w:name w:val="List Paragraph"/>
     <w:basedOn w:val="Normal"/>
     <w:uiPriority w:val="34"/>
@@ -915,9 +1131,9 @@
       <w:contextualSpacing/>
     </w:pPr>
   </w:style>
-  <w:style w:type="character" w:styleId="IntenseEmphasis">
+  <w:style w:type="character" w:styleId="nfasisintenso">
     <w:name w:val="Intense Emphasis"/>
-    <w:basedOn w:val="DefaultParagraphFont"/>
+    <w:basedOn w:val="Fuentedeprrafopredeter"/>
     <w:uiPriority w:val="21"/>
     <w:qFormat/>
     <w:rsid w:val="006D417D"/>
@@ -927,11 +1143,11 @@
       <w:color w:val="2E74B5" w:themeColor="accent1" w:themeShade="BF"/>
     </w:rPr>
   </w:style>
-  <w:style w:type="paragraph" w:styleId="IntenseQuote">
+  <w:style w:type="paragraph" w:styleId="Citadestacada">
     <w:name w:val="Intense Quote"/>
     <w:basedOn w:val="Normal"/>
     <w:next w:val="Normal"/>
-    <w:link w:val="IntenseQuoteChar"/>
+    <w:link w:val="CitadestacadaCar"/>
     <w:uiPriority w:val="30"/>
     <w:qFormat/>
     <w:rsid w:val="006D417D"/>
@@ -950,10 +1166,10 @@
       <w:color w:val="2E74B5" w:themeColor="accent1" w:themeShade="BF"/>
     </w:rPr>
   </w:style>
-  <w:style w:type="character" w:customStyle="1" w:styleId="IntenseQuoteChar">
-    <w:name w:val="Intense Quote Char"/>
-    <w:basedOn w:val="DefaultParagraphFont"/>
-    <w:link w:val="IntenseQuote"/>
+  <w:style w:type="character" w:customStyle="1" w:styleId="CitadestacadaCar">
+    <w:name w:val="Cita destacada Car"/>
+    <w:basedOn w:val="Fuentedeprrafopredeter"/>
+    <w:link w:val="Citadestacada"/>
     <w:uiPriority w:val="30"/>
     <w:rsid w:val="006D417D"/>
     <w:rPr>
@@ -962,9 +1178,9 @@
       <w:color w:val="2E74B5" w:themeColor="accent1" w:themeShade="BF"/>
     </w:rPr>
   </w:style>
-  <w:style w:type="character" w:styleId="IntenseReference">
+  <w:style w:type="character" w:styleId="Referenciaintensa">
     <w:name w:val="Intense Reference"/>
-    <w:basedOn w:val="DefaultParagraphFont"/>
+    <w:basedOn w:val="Fuentedeprrafopredeter"/>
     <w:uiPriority w:val="32"/>
     <w:qFormat/>
     <w:rsid w:val="006D417D"/>

</xml_diff>

<commit_message>
8th Commit of the Project
</commit_message>
<xml_diff>
--- a/Talara Refinery Natural Gas.docx
+++ b/Talara Refinery Natural Gas.docx
@@ -171,6 +171,683 @@
           <w:rFonts w:ascii="Aldine 401" w:hAnsi="Aldine 401"/>
         </w:rPr>
         <w:t>electric power at normal operation: 100 MW.</w:t>
+      </w:r>
+    </w:p>
+    <w:p>
+      <w:pPr>
+        <w:jc w:val="both"/>
+        <w:rPr>
+          <w:rFonts w:ascii="Aldine 401" w:hAnsi="Aldine 401"/>
+        </w:rPr>
+      </w:pPr>
+      <w:r>
+        <w:rPr>
+          <w:rFonts w:ascii="Aldine 401" w:hAnsi="Aldine 401"/>
+        </w:rPr>
+        <w:t xml:space="preserve">According to design, how many </w:t>
+      </w:r>
+      <w:r>
+        <w:rPr>
+          <w:rFonts w:ascii="Aldine 401" w:hAnsi="Aldine 401"/>
+        </w:rPr>
+        <w:t xml:space="preserve">standard cubit feet of fuel gas can we obtain at normal </w:t>
+      </w:r>
+      <w:r>
+        <w:rPr>
+          <w:rFonts w:ascii="Aldine 401" w:hAnsi="Aldine 401"/>
+        </w:rPr>
+        <w:t>operation in Talara Refinery?</w:t>
+      </w:r>
+    </w:p>
+    <w:p>
+      <w:pPr>
+        <w:jc w:val="both"/>
+        <w:rPr>
+          <w:rFonts w:ascii="Aldine 401" w:hAnsi="Aldine 401"/>
+        </w:rPr>
+      </w:pPr>
+      <w:r>
+        <w:rPr>
+          <w:rFonts w:ascii="Aldine 401" w:hAnsi="Aldine 401"/>
+        </w:rPr>
+        <w:t xml:space="preserve">We consider normal operation when all processing </w:t>
+      </w:r>
+      <w:r>
+        <w:rPr>
+          <w:rFonts w:ascii="Aldine 401" w:hAnsi="Aldine 401"/>
+        </w:rPr>
+        <w:t>units</w:t>
+      </w:r>
+      <w:r>
+        <w:rPr>
+          <w:rFonts w:ascii="Aldine 401" w:hAnsi="Aldine 401"/>
+        </w:rPr>
+        <w:t xml:space="preserve"> are operating at their design capacity.</w:t>
+      </w:r>
+      <w:r>
+        <w:rPr>
+          <w:rFonts w:ascii="Aldine 401" w:hAnsi="Aldine 401"/>
+        </w:rPr>
+        <w:t xml:space="preserve"> From this point, we can get the amount of fuel gas produced. Once we have the fuel gas production in standard cubit feed</w:t>
+      </w:r>
+      <w:r>
+        <w:rPr>
+          <w:rFonts w:ascii="Aldine 401" w:hAnsi="Aldine 401"/>
+        </w:rPr>
+        <w:t>, we should see if all this gas is enough to produce all the ener</w:t>
+      </w:r>
+      <w:r>
+        <w:rPr>
+          <w:rFonts w:ascii="Aldine 401" w:hAnsi="Aldine 401"/>
+        </w:rPr>
+        <w:t>g</w:t>
+      </w:r>
+      <w:r>
+        <w:rPr>
+          <w:rFonts w:ascii="Aldine 401" w:hAnsi="Aldine 401"/>
+        </w:rPr>
+        <w:t xml:space="preserve">y required to produce </w:t>
+      </w:r>
+      <w:r>
+        <w:rPr>
+          <w:rFonts w:ascii="Aldine 401" w:hAnsi="Aldine 401"/>
+        </w:rPr>
+        <w:t>steam</w:t>
+      </w:r>
+      <w:r>
+        <w:rPr>
+          <w:rFonts w:ascii="Aldine 401" w:hAnsi="Aldine 401"/>
+        </w:rPr>
+        <w:t xml:space="preserve"> and</w:t>
+      </w:r>
+      <w:r>
+        <w:rPr>
+          <w:rFonts w:ascii="Aldine 401" w:hAnsi="Aldine 401"/>
+        </w:rPr>
+        <w:t xml:space="preserve"> electricity</w:t>
+      </w:r>
+      <w:r>
+        <w:rPr>
+          <w:rFonts w:ascii="Aldine 401" w:hAnsi="Aldine 401"/>
+        </w:rPr>
+        <w:t xml:space="preserve"> as a by-product</w:t>
+      </w:r>
+      <w:r>
+        <w:rPr>
+          <w:rFonts w:ascii="Aldine 401" w:hAnsi="Aldine 401"/>
+        </w:rPr>
+        <w:t xml:space="preserve">. If we don't have enough fuel </w:t>
+      </w:r>
+      <w:r>
+        <w:rPr>
+          <w:rFonts w:ascii="Aldine 401" w:hAnsi="Aldine 401"/>
+        </w:rPr>
+        <w:t>gas,</w:t>
+      </w:r>
+      <w:r>
+        <w:rPr>
+          <w:rFonts w:ascii="Aldine 401" w:hAnsi="Aldine 401"/>
+        </w:rPr>
+        <w:t xml:space="preserve"> we should consume </w:t>
+      </w:r>
+      <w:r>
+        <w:rPr>
+          <w:rFonts w:ascii="Aldine 401" w:hAnsi="Aldine 401"/>
+        </w:rPr>
+        <w:t>flexigas and if that's not even enough we should consume</w:t>
+      </w:r>
+      <w:r>
+        <w:rPr>
+          <w:rFonts w:ascii="Aldine 401" w:hAnsi="Aldine 401"/>
+        </w:rPr>
+        <w:t xml:space="preserve"> hydrotreated </w:t>
+      </w:r>
+      <w:r>
+        <w:rPr>
+          <w:rFonts w:ascii="Aldine 401" w:hAnsi="Aldine 401"/>
+        </w:rPr>
+        <w:t>light naphtha.</w:t>
+      </w:r>
+    </w:p>
+    <w:p>
+      <w:pPr>
+        <w:jc w:val="both"/>
+        <w:rPr>
+          <w:rFonts w:ascii="Aldine 401" w:hAnsi="Aldine 401"/>
+        </w:rPr>
+      </w:pPr>
+      <w:r>
+        <w:rPr>
+          <w:rFonts w:ascii="Aldine 401" w:hAnsi="Aldine 401"/>
+        </w:rPr>
+        <w:t xml:space="preserve">This project consists of replacing any, </w:t>
+      </w:r>
+      <w:r>
+        <w:rPr>
+          <w:rFonts w:ascii="Aldine 401" w:hAnsi="Aldine 401"/>
+        </w:rPr>
+        <w:t xml:space="preserve">hydrotreated light naphtha of preference, of these products </w:t>
+      </w:r>
+      <w:r>
+        <w:rPr>
+          <w:rFonts w:ascii="Aldine 401" w:hAnsi="Aldine 401"/>
+        </w:rPr>
+        <w:t>with natural gas, hence we produce the same amount of steam and electricit</w:t>
+      </w:r>
+      <w:r>
+        <w:rPr>
+          <w:rFonts w:ascii="Aldine 401" w:hAnsi="Aldine 401"/>
+        </w:rPr>
+        <w:t xml:space="preserve">y. However, as natural gas is mainly methane, we could reduce the production of Carbon Dioxide that is eventually vented to the atmosphere, causing </w:t>
+      </w:r>
+      <w:r>
+        <w:rPr>
+          <w:rFonts w:ascii="Aldine 401" w:hAnsi="Aldine 401"/>
+        </w:rPr>
+        <w:t xml:space="preserve">the increase of greenhouse gas emissions and the eventual </w:t>
+      </w:r>
+      <w:r>
+        <w:rPr>
+          <w:rFonts w:ascii="Aldine 401" w:hAnsi="Aldine 401"/>
+        </w:rPr>
+        <w:t>intensification</w:t>
+      </w:r>
+      <w:r>
+        <w:rPr>
+          <w:rFonts w:ascii="Aldine 401" w:hAnsi="Aldine 401"/>
+        </w:rPr>
+        <w:t xml:space="preserve"> of </w:t>
+      </w:r>
+      <w:r>
+        <w:rPr>
+          <w:rFonts w:ascii="Aldine 401" w:hAnsi="Aldine 401"/>
+        </w:rPr>
+        <w:t>global warming.</w:t>
+      </w:r>
+    </w:p>
+    <w:p>
+      <w:pPr>
+        <w:jc w:val="both"/>
+        <w:rPr>
+          <w:rFonts w:ascii="Aldine 401" w:hAnsi="Aldine 401"/>
+        </w:rPr>
+      </w:pPr>
+      <w:r>
+        <w:rPr>
+          <w:rFonts w:ascii="Aldine 401" w:hAnsi="Aldine 401"/>
+        </w:rPr>
+        <w:t>According with the mass balance of SCR, t</w:t>
+      </w:r>
+      <w:r>
+        <w:rPr>
+          <w:rFonts w:ascii="Aldine 401" w:hAnsi="Aldine 401"/>
+        </w:rPr>
+        <w:t>he total production of fuel gas in Talara Refinery at normal operations of all refining units is 31’067,047.884 scf per day</w:t>
+      </w:r>
+      <w:r>
+        <w:rPr>
+          <w:rFonts w:ascii="Aldine 401" w:hAnsi="Aldine 401"/>
+        </w:rPr>
+        <w:t>.</w:t>
+      </w:r>
+    </w:p>
+    <w:p>
+      <w:pPr>
+        <w:jc w:val="both"/>
+        <w:rPr>
+          <w:rFonts w:ascii="Aldine 401" w:hAnsi="Aldine 401"/>
+        </w:rPr>
+      </w:pPr>
+      <w:r>
+        <w:rPr>
+          <w:rFonts w:ascii="Aldine 401" w:hAnsi="Aldine 401"/>
+        </w:rPr>
+        <w:t xml:space="preserve">According with the mass balance of CGE, the total input of fuel gas to the boilers are </w:t>
+      </w:r>
+      <w:r>
+        <w:rPr>
+          <w:rFonts w:ascii="Aldine 401" w:hAnsi="Aldine 401"/>
+        </w:rPr>
+        <w:t xml:space="preserve">4,535.8 </w:t>
+      </w:r>
+      <w:r>
+        <w:rPr>
+          <w:rFonts w:ascii="Aldine 401" w:hAnsi="Aldine 401"/>
+        </w:rPr>
+        <w:t>A</w:t>
+      </w:r>
+      <w:r>
+        <w:rPr>
+          <w:rFonts w:ascii="Aldine 401" w:hAnsi="Aldine 401"/>
+        </w:rPr>
+        <w:t xml:space="preserve">m3/h or </w:t>
+      </w:r>
+      <w:r>
+        <w:rPr>
+          <w:rFonts w:ascii="Aldine 401" w:hAnsi="Aldine 401"/>
+        </w:rPr>
+        <w:t xml:space="preserve">3’844,329.990 </w:t>
+      </w:r>
+      <w:r>
+        <w:rPr>
+          <w:rFonts w:ascii="Aldine 401" w:hAnsi="Aldine 401"/>
+        </w:rPr>
+        <w:t>Acf</w:t>
+      </w:r>
+      <w:r>
+        <w:rPr>
+          <w:rFonts w:ascii="Aldine 401" w:hAnsi="Aldine 401"/>
+        </w:rPr>
+        <w:t>/</w:t>
+      </w:r>
+      <w:r>
+        <w:rPr>
+          <w:rFonts w:ascii="Aldine 401" w:hAnsi="Aldine 401"/>
+        </w:rPr>
+        <w:t>d</w:t>
+      </w:r>
+      <w:r>
+        <w:rPr>
+          <w:rFonts w:ascii="Aldine 401" w:hAnsi="Aldine 401"/>
+        </w:rPr>
+        <w:t xml:space="preserve"> (not scf</w:t>
+      </w:r>
+      <w:r>
+        <w:rPr>
+          <w:rFonts w:ascii="Aldine 401" w:hAnsi="Aldine 401"/>
+        </w:rPr>
+        <w:t xml:space="preserve"> but actual).</w:t>
+      </w:r>
+    </w:p>
+    <w:p>
+      <w:pPr>
+        <w:jc w:val="both"/>
+        <w:rPr>
+          <w:rFonts w:ascii="Aldine 401" w:hAnsi="Aldine 401"/>
+        </w:rPr>
+      </w:pPr>
+      <w:r>
+        <w:rPr>
+          <w:rFonts w:ascii="Aldine 401" w:hAnsi="Aldine 401"/>
+        </w:rPr>
+        <w:t xml:space="preserve">According with the mass balance of CGE, the total input of </w:t>
+      </w:r>
+      <w:r>
+        <w:rPr>
+          <w:rFonts w:ascii="Aldine 401" w:hAnsi="Aldine 401"/>
+        </w:rPr>
+        <w:t>natura</w:t>
+      </w:r>
+      <w:r>
+        <w:rPr>
+          <w:rFonts w:ascii="Aldine 401" w:hAnsi="Aldine 401"/>
+        </w:rPr>
+        <w:t xml:space="preserve">l gas to the boilers are </w:t>
+      </w:r>
+      <w:r>
+        <w:rPr>
+          <w:rFonts w:ascii="Aldine 401" w:hAnsi="Aldine 401"/>
+        </w:rPr>
+        <w:t>161</w:t>
+      </w:r>
+      <w:r>
+        <w:rPr>
+          <w:rFonts w:ascii="Aldine 401" w:hAnsi="Aldine 401"/>
+        </w:rPr>
+        <w:t>.</w:t>
+      </w:r>
+      <w:r>
+        <w:rPr>
+          <w:rFonts w:ascii="Aldine 401" w:hAnsi="Aldine 401"/>
+        </w:rPr>
+        <w:t>0</w:t>
+      </w:r>
+      <w:r>
+        <w:rPr>
+          <w:rFonts w:ascii="Aldine 401" w:hAnsi="Aldine 401"/>
+        </w:rPr>
+        <w:t xml:space="preserve"> </w:t>
+      </w:r>
+      <w:r>
+        <w:rPr>
+          <w:rFonts w:ascii="Aldine 401" w:hAnsi="Aldine 401"/>
+        </w:rPr>
+        <w:t>A</w:t>
+      </w:r>
+      <w:r>
+        <w:rPr>
+          <w:rFonts w:ascii="Aldine 401" w:hAnsi="Aldine 401"/>
+        </w:rPr>
+        <w:t xml:space="preserve">m3/h or </w:t>
+      </w:r>
+      <w:r>
+        <w:rPr>
+          <w:rFonts w:ascii="Aldine 401" w:hAnsi="Aldine 401"/>
+        </w:rPr>
+        <w:t>1</w:t>
+      </w:r>
+      <w:r>
+        <w:rPr>
+          <w:rFonts w:ascii="Aldine 401" w:hAnsi="Aldine 401"/>
+        </w:rPr>
+        <w:t>3</w:t>
+      </w:r>
+      <w:r>
+        <w:rPr>
+          <w:rFonts w:ascii="Aldine 401" w:hAnsi="Aldine 401"/>
+        </w:rPr>
+        <w:t>6</w:t>
+      </w:r>
+      <w:r>
+        <w:rPr>
+          <w:rFonts w:ascii="Aldine 401" w:hAnsi="Aldine 401"/>
+        </w:rPr>
+        <w:t>,</w:t>
+      </w:r>
+      <w:r>
+        <w:rPr>
+          <w:rFonts w:ascii="Aldine 401" w:hAnsi="Aldine 401"/>
+        </w:rPr>
+        <w:t>456</w:t>
+      </w:r>
+      <w:r>
+        <w:rPr>
+          <w:rFonts w:ascii="Aldine 401" w:hAnsi="Aldine 401"/>
+        </w:rPr>
+        <w:t>.</w:t>
+      </w:r>
+      <w:r>
+        <w:rPr>
+          <w:rFonts w:ascii="Aldine 401" w:hAnsi="Aldine 401"/>
+        </w:rPr>
+        <w:t>000</w:t>
+      </w:r>
+      <w:r>
+        <w:rPr>
+          <w:rFonts w:ascii="Aldine 401" w:hAnsi="Aldine 401"/>
+        </w:rPr>
+        <w:t xml:space="preserve"> </w:t>
+      </w:r>
+      <w:r>
+        <w:rPr>
+          <w:rFonts w:ascii="Aldine 401" w:hAnsi="Aldine 401"/>
+        </w:rPr>
+        <w:t>Acf</w:t>
+      </w:r>
+      <w:r>
+        <w:rPr>
+          <w:rFonts w:ascii="Aldine 401" w:hAnsi="Aldine 401"/>
+        </w:rPr>
+        <w:t>/</w:t>
+      </w:r>
+      <w:r>
+        <w:rPr>
+          <w:rFonts w:ascii="Aldine 401" w:hAnsi="Aldine 401"/>
+        </w:rPr>
+        <w:t>d</w:t>
+      </w:r>
+      <w:r>
+        <w:rPr>
+          <w:rFonts w:ascii="Aldine 401" w:hAnsi="Aldine 401"/>
+        </w:rPr>
+        <w:t xml:space="preserve"> (not scf but actual).</w:t>
+      </w:r>
+    </w:p>
+    <w:p>
+      <w:pPr>
+        <w:jc w:val="both"/>
+        <w:rPr>
+          <w:rFonts w:ascii="Aldine 401" w:hAnsi="Aldine 401"/>
+        </w:rPr>
+      </w:pPr>
+      <w:r>
+        <w:rPr>
+          <w:rFonts w:ascii="Aldine 401" w:hAnsi="Aldine 401"/>
+        </w:rPr>
+        <w:t xml:space="preserve">According with the mass balance of CGE, the total input of </w:t>
+      </w:r>
+      <w:r>
+        <w:rPr>
+          <w:rFonts w:ascii="Aldine 401" w:hAnsi="Aldine 401"/>
+        </w:rPr>
+        <w:t>flexi</w:t>
+      </w:r>
+      <w:r>
+        <w:rPr>
+          <w:rFonts w:ascii="Aldine 401" w:hAnsi="Aldine 401"/>
+        </w:rPr>
+        <w:t xml:space="preserve">gas to the boilers are </w:t>
+      </w:r>
+      <w:r>
+        <w:rPr>
+          <w:rFonts w:ascii="Aldine 401" w:hAnsi="Aldine 401"/>
+        </w:rPr>
+        <w:t>171,580</w:t>
+      </w:r>
+      <w:r>
+        <w:rPr>
+          <w:rFonts w:ascii="Aldine 401" w:hAnsi="Aldine 401"/>
+        </w:rPr>
+        <w:t>.</w:t>
+      </w:r>
+      <w:r>
+        <w:rPr>
+          <w:rFonts w:ascii="Aldine 401" w:hAnsi="Aldine 401"/>
+        </w:rPr>
+        <w:t>7</w:t>
+      </w:r>
+      <w:r>
+        <w:rPr>
+          <w:rFonts w:ascii="Aldine 401" w:hAnsi="Aldine 401"/>
+        </w:rPr>
+        <w:t xml:space="preserve"> </w:t>
+      </w:r>
+      <w:r>
+        <w:rPr>
+          <w:rFonts w:ascii="Aldine 401" w:hAnsi="Aldine 401"/>
+        </w:rPr>
+        <w:t>A</w:t>
+      </w:r>
+      <w:r>
+        <w:rPr>
+          <w:rFonts w:ascii="Aldine 401" w:hAnsi="Aldine 401"/>
+        </w:rPr>
+        <w:t xml:space="preserve">m3/h or </w:t>
+      </w:r>
+      <w:r>
+        <w:rPr>
+          <w:rFonts w:ascii="Aldine 401" w:hAnsi="Aldine 401"/>
+        </w:rPr>
+        <w:t>145’423</w:t>
+      </w:r>
+      <w:r>
+        <w:rPr>
+          <w:rFonts w:ascii="Aldine 401" w:hAnsi="Aldine 401"/>
+        </w:rPr>
+        <w:t>,</w:t>
+      </w:r>
+      <w:r>
+        <w:rPr>
+          <w:rFonts w:ascii="Aldine 401" w:hAnsi="Aldine 401"/>
+        </w:rPr>
+        <w:t>702</w:t>
+      </w:r>
+      <w:r>
+        <w:rPr>
+          <w:rFonts w:ascii="Aldine 401" w:hAnsi="Aldine 401"/>
+        </w:rPr>
+        <w:t>.</w:t>
+      </w:r>
+      <w:r>
+        <w:rPr>
+          <w:rFonts w:ascii="Aldine 401" w:hAnsi="Aldine 401"/>
+        </w:rPr>
+        <w:t>711</w:t>
+      </w:r>
+      <w:r>
+        <w:rPr>
+          <w:rFonts w:ascii="Aldine 401" w:hAnsi="Aldine 401"/>
+        </w:rPr>
+        <w:t xml:space="preserve"> Acf/d (not scf but actual).</w:t>
+      </w:r>
+    </w:p>
+    <w:p>
+      <w:pPr>
+        <w:jc w:val="both"/>
+        <w:rPr>
+          <w:rFonts w:ascii="Aldine 401" w:hAnsi="Aldine 401"/>
+        </w:rPr>
+      </w:pPr>
+      <w:r>
+        <w:rPr>
+          <w:rFonts w:ascii="Aldine 401" w:hAnsi="Aldine 401"/>
+        </w:rPr>
+        <w:t>Then the total energy as input to the boilers are:</w:t>
+      </w:r>
+    </w:p>
+    <w:p>
+      <w:pPr>
+        <w:jc w:val="both"/>
+        <w:rPr>
+          <w:rFonts w:ascii="Aldine 401" w:hAnsi="Aldine 401"/>
+        </w:rPr>
+      </w:pPr>
+      <w:r>
+        <w:rPr>
+          <w:rFonts w:ascii="Aldine 401" w:hAnsi="Aldine 401"/>
+        </w:rPr>
+        <w:t xml:space="preserve">Fuel Gas = 3’844,329.990 Acf/d x </w:t>
+      </w:r>
+      <w:r>
+        <w:rPr>
+          <w:rFonts w:ascii="Aldine 401" w:hAnsi="Aldine 401"/>
+        </w:rPr>
+        <w:t xml:space="preserve">793.634 BTU/scf = </w:t>
+      </w:r>
+      <w:r>
+        <w:rPr>
+          <w:rFonts w:ascii="Aldine 401" w:hAnsi="Aldine 401"/>
+        </w:rPr>
+        <w:t>3,050’990</w:t>
+      </w:r>
+      <w:r>
+        <w:rPr>
+          <w:rFonts w:ascii="Aldine 401" w:hAnsi="Aldine 401"/>
+        </w:rPr>
+        <w:t>,987.284 BTU or 504</w:t>
+      </w:r>
+      <w:r>
+        <w:rPr>
+          <w:rFonts w:ascii="Aldine 401" w:hAnsi="Aldine 401"/>
+        </w:rPr>
+        <w:t>.296 BF</w:t>
+      </w:r>
+      <w:r>
+        <w:rPr>
+          <w:rFonts w:ascii="Aldine 401" w:hAnsi="Aldine 401"/>
+        </w:rPr>
+        <w:t>OE</w:t>
+      </w:r>
+    </w:p>
+    <w:p>
+      <w:pPr>
+        <w:jc w:val="both"/>
+        <w:rPr>
+          <w:rFonts w:ascii="Aldine 401" w:hAnsi="Aldine 401"/>
+        </w:rPr>
+      </w:pPr>
+      <w:r>
+        <w:rPr>
+          <w:rFonts w:ascii="Aldine 401" w:hAnsi="Aldine 401"/>
+        </w:rPr>
+        <w:t xml:space="preserve">Natural Gas = 136,456.000 Acf/d x </w:t>
+      </w:r>
+      <w:r>
+        <w:rPr>
+          <w:rFonts w:ascii="Aldine 401" w:hAnsi="Aldine 401"/>
+        </w:rPr>
+        <w:t>954.963 BTU/scf = 130’310,431.128 BTU or</w:t>
+      </w:r>
+      <w:r>
+        <w:rPr>
+          <w:rFonts w:ascii="Aldine 401" w:hAnsi="Aldine 401"/>
+        </w:rPr>
+        <w:t xml:space="preserve"> </w:t>
+      </w:r>
+      <w:r>
+        <w:rPr>
+          <w:rFonts w:ascii="Aldine 401" w:hAnsi="Aldine 401"/>
+        </w:rPr>
+        <w:t>21.539 BFOE.</w:t>
+      </w:r>
+    </w:p>
+    <w:p>
+      <w:pPr>
+        <w:jc w:val="both"/>
+        <w:rPr>
+          <w:rFonts w:ascii="Aldine 401" w:hAnsi="Aldine 401"/>
+          <w:lang w:val="pt-BR"/>
+        </w:rPr>
+      </w:pPr>
+      <w:r>
+        <w:rPr>
+          <w:rFonts w:ascii="Aldine 401" w:hAnsi="Aldine 401"/>
+          <w:lang w:val="pt-BR"/>
+        </w:rPr>
+        <w:t xml:space="preserve">Flexigas = 145’423,702.711 Acf/d x </w:t>
+      </w:r>
+      <w:r>
+        <w:rPr>
+          <w:rFonts w:ascii="Aldine 401" w:hAnsi="Aldine 401"/>
+          <w:lang w:val="pt-BR"/>
+        </w:rPr>
+        <w:t>1</w:t>
+      </w:r>
+      <w:r>
+        <w:rPr>
+          <w:rFonts w:ascii="Aldine 401" w:hAnsi="Aldine 401"/>
+          <w:lang w:val="pt-BR"/>
+        </w:rPr>
+        <w:t xml:space="preserve">30.376 BTU/scf = 18,959’760,664.649 BTU or </w:t>
+      </w:r>
+      <w:r>
+        <w:rPr>
+          <w:rFonts w:ascii="Aldine 401" w:hAnsi="Aldine 401"/>
+          <w:lang w:val="pt-BR"/>
+        </w:rPr>
+        <w:t>3,133.845 BFOE.</w:t>
+      </w:r>
+    </w:p>
+    <w:p>
+      <w:pPr>
+        <w:jc w:val="both"/>
+        <w:rPr>
+          <w:rFonts w:ascii="Aldine 401" w:hAnsi="Aldine 401"/>
+        </w:rPr>
+      </w:pPr>
+      <w:r>
+        <w:rPr>
+          <w:rFonts w:ascii="Aldine 401" w:hAnsi="Aldine 401"/>
+        </w:rPr>
+        <w:t xml:space="preserve">Total Energy = </w:t>
+      </w:r>
+      <w:r>
+        <w:rPr>
+          <w:rFonts w:ascii="Aldine 401" w:hAnsi="Aldine 401"/>
+        </w:rPr>
+        <w:t xml:space="preserve">22,141’062,083.061 BTU or </w:t>
+      </w:r>
+      <w:r>
+        <w:rPr>
+          <w:rFonts w:ascii="Aldine 401" w:hAnsi="Aldine 401"/>
+        </w:rPr>
+        <w:t>3</w:t>
+      </w:r>
+      <w:r>
+        <w:rPr>
+          <w:rFonts w:ascii="Aldine 401" w:hAnsi="Aldine 401"/>
+        </w:rPr>
+        <w:t>,659.68 BFOE.</w:t>
       </w:r>
     </w:p>
     <w:sectPr>

</xml_diff>

<commit_message>
9th Commit of the Project
</commit_message>
<xml_diff>
--- a/Talara Refinery Natural Gas.docx
+++ b/Talara Refinery Natural Gas.docx
@@ -4,6 +4,7 @@
   <w:body>
     <w:p>
       <w:pPr>
+        <w:jc w:val="center"/>
         <w:rPr>
           <w:b/>
           <w:bCs/>
@@ -36,25 +37,39 @@
         <w:rPr>
           <w:rFonts w:ascii="Aldine 401" w:hAnsi="Aldine 401"/>
         </w:rPr>
-        <w:t xml:space="preserve"> Hence, we can make big money savings for the benefit of the company.</w:t>
-      </w:r>
-      <w:r>
-        <w:rPr>
-          <w:rFonts w:ascii="Aldine 401" w:hAnsi="Aldine 401"/>
-        </w:rPr>
-        <w:t xml:space="preserve"> </w:t>
-      </w:r>
-      <w:r>
-        <w:rPr>
-          <w:rFonts w:ascii="Aldine 401" w:hAnsi="Aldine 401"/>
-        </w:rPr>
-        <w:t>The f</w:t>
-      </w:r>
-      <w:r>
-        <w:rPr>
-          <w:rFonts w:ascii="Aldine 401" w:hAnsi="Aldine 401"/>
-        </w:rPr>
-        <w:t>ollowing data is important for the project:</w:t>
+        <w:t xml:space="preserve"> Hence, we can make big money savings for the benefit of the company</w:t>
+      </w:r>
+      <w:r>
+        <w:rPr>
+          <w:rFonts w:ascii="Aldine 401" w:hAnsi="Aldine 401"/>
+        </w:rPr>
+        <w:t xml:space="preserve"> and at the same time reduce </w:t>
+      </w:r>
+      <w:r>
+        <w:rPr>
+          <w:rFonts w:ascii="Aldine 401" w:hAnsi="Aldine 401"/>
+        </w:rPr>
+        <w:t>the amount of GHG emitted to the atmosphere.</w:t>
+      </w:r>
+    </w:p>
+    <w:p>
+      <w:pPr>
+        <w:jc w:val="both"/>
+        <w:rPr>
+          <w:rFonts w:ascii="Aldine 401" w:hAnsi="Aldine 401"/>
+        </w:rPr>
+      </w:pPr>
+      <w:r>
+        <w:rPr>
+          <w:rFonts w:ascii="Aldine 401" w:hAnsi="Aldine 401"/>
+        </w:rPr>
+        <w:t>At normal operation for the cogeneration plant, we use the following amount of feedstock</w:t>
+      </w:r>
+      <w:r>
+        <w:rPr>
+          <w:rFonts w:ascii="Aldine 401" w:hAnsi="Aldine 401"/>
+        </w:rPr>
+        <w:t>:</w:t>
       </w:r>
     </w:p>
     <w:p>
@@ -604,43 +619,7 @@
         <w:rPr>
           <w:rFonts w:ascii="Aldine 401" w:hAnsi="Aldine 401"/>
         </w:rPr>
-        <w:t xml:space="preserve">According with the mass balance of CGE, the total input of </w:t>
-      </w:r>
-      <w:r>
-        <w:rPr>
-          <w:rFonts w:ascii="Aldine 401" w:hAnsi="Aldine 401"/>
-        </w:rPr>
-        <w:t>flexi</w:t>
-      </w:r>
-      <w:r>
-        <w:rPr>
-          <w:rFonts w:ascii="Aldine 401" w:hAnsi="Aldine 401"/>
-        </w:rPr>
-        <w:t xml:space="preserve">gas to the boilers are </w:t>
-      </w:r>
-      <w:r>
-        <w:rPr>
-          <w:rFonts w:ascii="Aldine 401" w:hAnsi="Aldine 401"/>
-        </w:rPr>
-        <w:t>171,580</w:t>
-      </w:r>
-      <w:r>
-        <w:rPr>
-          <w:rFonts w:ascii="Aldine 401" w:hAnsi="Aldine 401"/>
-        </w:rPr>
-        <w:t>.</w:t>
-      </w:r>
-      <w:r>
-        <w:rPr>
-          <w:rFonts w:ascii="Aldine 401" w:hAnsi="Aldine 401"/>
-        </w:rPr>
-        <w:t>7</w:t>
-      </w:r>
-      <w:r>
-        <w:rPr>
-          <w:rFonts w:ascii="Aldine 401" w:hAnsi="Aldine 401"/>
-        </w:rPr>
-        <w:t xml:space="preserve"> </w:t>
+        <w:t xml:space="preserve">According with the mass balance of CGE, the total input of flexigas to the boilers are 171,580.7 </w:t>
       </w:r>
       <w:r>
         <w:rPr>
@@ -786,34 +765,23 @@
         <w:jc w:val="both"/>
         <w:rPr>
           <w:rFonts w:ascii="Aldine 401" w:hAnsi="Aldine 401"/>
-          <w:lang w:val="pt-BR"/>
-        </w:rPr>
-      </w:pPr>
-      <w:r>
-        <w:rPr>
-          <w:rFonts w:ascii="Aldine 401" w:hAnsi="Aldine 401"/>
-          <w:lang w:val="pt-BR"/>
+        </w:rPr>
+      </w:pPr>
+      <w:r>
+        <w:rPr>
+          <w:rFonts w:ascii="Aldine 401" w:hAnsi="Aldine 401"/>
         </w:rPr>
         <w:t xml:space="preserve">Flexigas = 145’423,702.711 Acf/d x </w:t>
       </w:r>
       <w:r>
         <w:rPr>
           <w:rFonts w:ascii="Aldine 401" w:hAnsi="Aldine 401"/>
-          <w:lang w:val="pt-BR"/>
-        </w:rPr>
-        <w:t>1</w:t>
-      </w:r>
-      <w:r>
-        <w:rPr>
-          <w:rFonts w:ascii="Aldine 401" w:hAnsi="Aldine 401"/>
-          <w:lang w:val="pt-BR"/>
-        </w:rPr>
-        <w:t xml:space="preserve">30.376 BTU/scf = 18,959’760,664.649 BTU or </w:t>
-      </w:r>
-      <w:r>
-        <w:rPr>
-          <w:rFonts w:ascii="Aldine 401" w:hAnsi="Aldine 401"/>
-          <w:lang w:val="pt-BR"/>
+        </w:rPr>
+        <w:t xml:space="preserve">130.376 BTU/scf = 18,959’760,664.649 BTU or </w:t>
+      </w:r>
+      <w:r>
+        <w:rPr>
+          <w:rFonts w:ascii="Aldine 401" w:hAnsi="Aldine 401"/>
         </w:rPr>
         <w:t>3,133.845 BFOE.</w:t>
       </w:r>

</xml_diff>